<commit_message>
Add Android sub-section of the Background section
</commit_message>
<xml_diff>
--- a/Thesis References.docx
+++ b/Thesis References.docx
@@ -279,7 +279,7 @@
           <w:between w:color="auto" w:space="0" w:sz="0" w:val="none"/>
         </w:pBdr>
         <w:shd w:fill="ffffff" w:val="clear"/>
-        <w:spacing w:before="0" w:line="300" w:lineRule="auto"/>
+        <w:spacing w:after="0" w:afterAutospacing="0" w:before="0" w:line="300" w:lineRule="auto"/>
         <w:ind w:left="720" w:hanging="360"/>
         <w:rPr>
           <w:sz w:val="22"/>
@@ -297,6 +297,127 @@
         </w:rPr>
         <w:t xml:space="preserve">Clean Architecture: A Craftsman's Guide to Software Structure and Design, First Edition 2018 Pearson Education, Inc.</w:t>
       </w:r>
+    </w:p>
+    <w:p>
+      <w:pPr>
+        <w:numPr>
+          <w:ilvl w:val="0"/>
+          <w:numId w:val="1"/>
+        </w:numPr>
+        <w:ind w:left="720" w:hanging="360"/>
+      </w:pPr>
+      <w:hyperlink r:id="rId14">
+        <w:r>
+          <w:rPr>
+            <w:color w:val="1155cc"/>
+            <w:u w:val="single"/>
+            <w:rtl w:val="0"/>
+          </w:rPr>
+          <w:t xml:space="preserve">https://developer.android.com/reference/android/app/Activity#onRestart()</w:t>
+        </w:r>
+      </w:hyperlink>
+      <w:r>
+        <w:rPr>
+          <w:rtl w:val="0"/>
+        </w:rPr>
+        <w:t xml:space="preserve"> [Online] [Accessed: 14.04.2020].</w:t>
+      </w:r>
+    </w:p>
+    <w:p>
+      <w:pPr>
+        <w:numPr>
+          <w:ilvl w:val="0"/>
+          <w:numId w:val="1"/>
+        </w:numPr>
+        <w:ind w:left="720" w:hanging="360"/>
+        <w:rPr>
+          <w:u w:val="none"/>
+        </w:rPr>
+      </w:pPr>
+      <w:hyperlink r:id="rId15">
+        <w:r>
+          <w:rPr>
+            <w:color w:val="1155cc"/>
+            <w:u w:val="single"/>
+            <w:rtl w:val="0"/>
+          </w:rPr>
+          <w:t xml:space="preserve">https://developer.android.com/guide/components/fragments</w:t>
+        </w:r>
+      </w:hyperlink>
+      <w:r>
+        <w:rPr>
+          <w:rtl w:val="0"/>
+        </w:rPr>
+        <w:t xml:space="preserve"> [Online] [Accessed: 16.04.2020].</w:t>
+      </w:r>
+    </w:p>
+    <w:p>
+      <w:pPr>
+        <w:numPr>
+          <w:ilvl w:val="0"/>
+          <w:numId w:val="1"/>
+        </w:numPr>
+        <w:ind w:left="720" w:hanging="360"/>
+        <w:rPr>
+          <w:u w:val="none"/>
+        </w:rPr>
+      </w:pPr>
+      <w:hyperlink r:id="rId16">
+        <w:r>
+          <w:rPr>
+            <w:color w:val="1155cc"/>
+            <w:u w:val="single"/>
+            <w:rtl w:val="0"/>
+          </w:rPr>
+          <w:t xml:space="preserve">https://developer.android.com/reference/android/app/Fragment#Lifecycle</w:t>
+        </w:r>
+      </w:hyperlink>
+      <w:r>
+        <w:rPr>
+          <w:rtl w:val="0"/>
+        </w:rPr>
+        <w:t xml:space="preserve"> [Online] [Accessed: 16.04.2020].</w:t>
+      </w:r>
+    </w:p>
+    <w:p>
+      <w:pPr>
+        <w:numPr>
+          <w:ilvl w:val="0"/>
+          <w:numId w:val="1"/>
+        </w:numPr>
+        <w:ind w:left="720" w:hanging="360"/>
+        <w:rPr>
+          <w:u w:val="none"/>
+        </w:rPr>
+      </w:pPr>
+      <w:hyperlink r:id="rId17">
+        <w:r>
+          <w:rPr>
+            <w:color w:val="1155cc"/>
+            <w:u w:val="single"/>
+            <w:rtl w:val="0"/>
+          </w:rPr>
+          <w:t xml:space="preserve">https://developer.android.com/guide/components/services</w:t>
+        </w:r>
+      </w:hyperlink>
+      <w:r>
+        <w:rPr>
+          <w:rtl w:val="0"/>
+        </w:rPr>
+        <w:t xml:space="preserve"> Online] [Accessed: 16.04.2020].</w:t>
+      </w:r>
+    </w:p>
+    <w:p>
+      <w:pPr>
+        <w:numPr>
+          <w:ilvl w:val="0"/>
+          <w:numId w:val="1"/>
+        </w:numPr>
+        <w:ind w:left="720" w:hanging="360"/>
+        <w:rPr>
+          <w:u w:val="none"/>
+        </w:rPr>
+      </w:pPr>
       <w:r>
         <w:rPr>
           <w:rtl w:val="0"/>

</xml_diff>

<commit_message>
Add intro to background section
</commit_message>
<xml_diff>
--- a/Thesis References.docx
+++ b/Thesis References.docx
@@ -290,7 +290,6 @@
       <w:bookmarkEnd w:id="0"/>
       <w:r>
         <w:rPr>
-          <w:color w:val="3d3b49"/>
           <w:sz w:val="22"/>
           <w:szCs w:val="22"/>
           <w:rtl w:val="0"/>
@@ -416,6 +415,101 @@
         <w:ind w:left="720" w:hanging="360"/>
         <w:rPr>
           <w:u w:val="none"/>
+        </w:rPr>
+      </w:pPr>
+      <w:r>
+        <w:rPr>
+          <w:rtl w:val="0"/>
+        </w:rPr>
+        <w:t xml:space="preserve"> Robert C Martin. Clean code: a handbook of agile software craftsmanship. Pearson Education, 2009.</w:t>
+      </w:r>
+    </w:p>
+    <w:p>
+      <w:pPr>
+        <w:numPr>
+          <w:ilvl w:val="0"/>
+          <w:numId w:val="1"/>
+        </w:numPr>
+        <w:ind w:left="720" w:hanging="360"/>
+        <w:rPr/>
+      </w:pPr>
+      <w:r>
+        <w:rPr>
+          <w:rtl w:val="0"/>
+        </w:rPr>
+        <w:t xml:space="preserve">Igor Bugayenko. Elegant Objects. </w:t>
+      </w:r>
+      <w:r>
+        <w:rPr>
+          <w:color w:val="333333"/>
+          <w:highlight w:val="white"/>
+          <w:rtl w:val="0"/>
+        </w:rPr>
+        <w:t xml:space="preserve">Createspace Independent Publishing Platform</w:t>
+      </w:r>
+    </w:p>
+    <w:p>
+      <w:pPr>
+        <w:numPr>
+          <w:ilvl w:val="0"/>
+          <w:numId w:val="1"/>
+        </w:numPr>
+        <w:ind w:left="720" w:hanging="360"/>
+        <w:rPr>
+          <w:color w:val="333333"/>
+          <w:highlight w:val="white"/>
+        </w:rPr>
+      </w:pPr>
+      <w:r>
+        <w:rPr>
+          <w:highlight w:val="white"/>
+          <w:rtl w:val="0"/>
+        </w:rPr>
+        <w:t xml:space="preserve">J. R. Mckee, “Maintenance </w:t>
+      </w:r>
+      <w:r>
+        <w:rPr>
+          <w:highlight w:val="white"/>
+          <w:rtl w:val="0"/>
+        </w:rPr>
+        <w:t xml:space="preserve">as </w:t>
+      </w:r>
+      <w:r>
+        <w:rPr>
+          <w:highlight w:val="white"/>
+          <w:rtl w:val="0"/>
+        </w:rPr>
+        <w:t xml:space="preserve">a Function of Design”. Proceedings AFIPS, National Computer Conference, Las Vegas, pp 187-93. </w:t>
+      </w:r>
+      <w:r>
+        <w:rPr>
+          <w:highlight w:val="white"/>
+          <w:rtl w:val="0"/>
+        </w:rPr>
+        <w:tab/>
+      </w:r>
+      <w:r>
+        <w:rPr>
+          <w:color w:val="333333"/>
+          <w:highlight w:val="white"/>
+          <w:rtl w:val="0"/>
+        </w:rPr>
+        <w:tab/>
+        <w:t xml:space="preserve"> </w:t>
+        <w:tab/>
+        <w:t xml:space="preserve"> </w:t>
+        <w:tab/>
+        <w:t xml:space="preserve"> </w:t>
+        <w:tab/>
+        <w:tab/>
+      </w:r>
+    </w:p>
+    <w:p>
+      <w:pPr>
+        <w:ind w:left="0" w:firstLine="0"/>
+        <w:rPr>
+          <w:color w:val="333333"/>
+          <w:highlight w:val="white"/>
         </w:rPr>
       </w:pPr>
       <w:r>

</xml_diff>

<commit_message>
Add maintainability part to the background section
</commit_message>
<xml_diff>
--- a/Thesis References.docx
+++ b/Thesis References.docx
@@ -403,7 +403,7 @@
         <w:rPr>
           <w:rtl w:val="0"/>
         </w:rPr>
-        <w:t xml:space="preserve"> Online] [Accessed: 16.04.2020].</w:t>
+        <w:t xml:space="preserve"> [Online] [Accessed: 16.04.2020].</w:t>
       </w:r>
     </w:p>
     <w:p>
@@ -502,6 +502,156 @@
         <w:t xml:space="preserve"> </w:t>
         <w:tab/>
         <w:tab/>
+      </w:r>
+    </w:p>
+    <w:p>
+      <w:pPr>
+        <w:numPr>
+          <w:ilvl w:val="0"/>
+          <w:numId w:val="1"/>
+        </w:numPr>
+        <w:ind w:left="720" w:hanging="360"/>
+        <w:rPr>
+          <w:color w:val="333333"/>
+          <w:highlight w:val="white"/>
+        </w:rPr>
+      </w:pPr>
+      <w:r>
+        <w:rPr>
+          <w:color w:val="333333"/>
+          <w:highlight w:val="white"/>
+          <w:rtl w:val="0"/>
+        </w:rPr>
+        <w:t xml:space="preserve">Guidelines for Architecting Android Apps: A Mixed-Method Empirical Study</w:t>
+        <w:tab/>
+        <w:t xml:space="preserve"> </w:t>
+        <w:tab/>
+        <w:t xml:space="preserve"> </w:t>
+      </w:r>
+    </w:p>
+    <w:p>
+      <w:pPr>
+        <w:numPr>
+          <w:ilvl w:val="0"/>
+          <w:numId w:val="1"/>
+        </w:numPr>
+        <w:ind w:left="720" w:hanging="360"/>
+        <w:rPr>
+          <w:color w:val="333333"/>
+          <w:highlight w:val="white"/>
+        </w:rPr>
+      </w:pPr>
+      <w:r>
+        <w:rPr>
+          <w:color w:val="333333"/>
+          <w:highlight w:val="white"/>
+          <w:rtl w:val="0"/>
+        </w:rPr>
+        <w:t xml:space="preserve">F.P. Brooks. The mythical man-month: essays on software engineering. Addison-Wesley Pub. Co., 1975.</w:t>
+      </w:r>
+    </w:p>
+    <w:p>
+      <w:pPr>
+        <w:numPr>
+          <w:ilvl w:val="0"/>
+          <w:numId w:val="1"/>
+        </w:numPr>
+        <w:ind w:left="720" w:hanging="360"/>
+        <w:rPr>
+          <w:color w:val="333333"/>
+          <w:highlight w:val="white"/>
+          <w:u w:val="none"/>
+        </w:rPr>
+      </w:pPr>
+      <w:r>
+        <w:rPr>
+          <w:color w:val="333333"/>
+          <w:highlight w:val="white"/>
+          <w:rtl w:val="0"/>
+        </w:rPr>
+        <w:t xml:space="preserve">A Tale of Two Development Approach: Empirical Study on The Maintainability and Modularity of Android Mobile Application with Anti-Pattern and Model-View-Presenter Design Pattern </w:t>
+      </w:r>
+    </w:p>
+    <w:p>
+      <w:pPr>
+        <w:numPr>
+          <w:ilvl w:val="0"/>
+          <w:numId w:val="1"/>
+        </w:numPr>
+        <w:ind w:left="720" w:hanging="360"/>
+        <w:rPr>
+          <w:color w:val="333333"/>
+          <w:highlight w:val="white"/>
+          <w:u w:val="none"/>
+        </w:rPr>
+      </w:pPr>
+      <w:hyperlink r:id="rId18">
+        <w:r>
+          <w:rPr>
+            <w:color w:val="1155cc"/>
+            <w:highlight w:val="white"/>
+            <w:u w:val="single"/>
+            <w:rtl w:val="0"/>
+          </w:rPr>
+          <w:t xml:space="preserve">https://martinfowler.com/architecture/</w:t>
+        </w:r>
+      </w:hyperlink>
+      <w:r>
+        <w:rPr>
+          <w:color w:val="333333"/>
+          <w:highlight w:val="white"/>
+          <w:rtl w:val="0"/>
+        </w:rPr>
+        <w:t xml:space="preserve"> </w:t>
+      </w:r>
+      <w:r>
+        <w:rPr>
+          <w:rtl w:val="0"/>
+        </w:rPr>
+        <w:t xml:space="preserve">[Online] [Accessed: 16.04.2020].</w:t>
+      </w:r>
+    </w:p>
+    <w:p>
+      <w:pPr>
+        <w:numPr>
+          <w:ilvl w:val="0"/>
+          <w:numId w:val="1"/>
+        </w:numPr>
+        <w:ind w:left="720" w:hanging="360"/>
+        <w:rPr>
+          <w:color w:val="333333"/>
+          <w:highlight w:val="white"/>
+        </w:rPr>
+      </w:pPr>
+      <w:r>
+        <w:rPr>
+          <w:color w:val="323232"/>
+          <w:highlight w:val="white"/>
+          <w:rtl w:val="0"/>
+        </w:rPr>
+        <w:t xml:space="preserve">Philippe Kruchten, </w:t>
+      </w:r>
+      <w:r>
+        <w:rPr>
+          <w:i w:val="1"/>
+          <w:color w:val="323232"/>
+          <w:highlight w:val="white"/>
+          <w:rtl w:val="0"/>
+        </w:rPr>
+        <w:t xml:space="preserve">The Rational Unified Process: An Introduction</w:t>
+      </w:r>
+      <w:r>
+        <w:rPr>
+          <w:color w:val="323232"/>
+          <w:highlight w:val="white"/>
+          <w:rtl w:val="0"/>
+        </w:rPr>
+        <w:t xml:space="preserve">, Third Edition. Addison-Wesley Professional 2003.</w:t>
+      </w:r>
+      <w:r>
+        <w:rPr>
+          <w:rtl w:val="0"/>
+        </w:rPr>
       </w:r>
     </w:p>
     <w:p>

</xml_diff>

<commit_message>
Finalise the background section
</commit_message>
<xml_diff>
--- a/Thesis References.docx
+++ b/Thesis References.docx
@@ -648,6 +648,94 @@
         </w:rPr>
         <w:t xml:space="preserve">, Third Edition. Addison-Wesley Professional 2003.</w:t>
       </w:r>
+    </w:p>
+    <w:p>
+      <w:pPr>
+        <w:numPr>
+          <w:ilvl w:val="0"/>
+          <w:numId w:val="1"/>
+        </w:numPr>
+        <w:ind w:left="720" w:hanging="360"/>
+        <w:rPr>
+          <w:color w:val="323232"/>
+          <w:highlight w:val="white"/>
+          <w:u w:val="none"/>
+        </w:rPr>
+      </w:pPr>
+      <w:r>
+        <w:rPr>
+          <w:color w:val="323232"/>
+          <w:highlight w:val="white"/>
+          <w:rtl w:val="0"/>
+        </w:rPr>
+        <w:t xml:space="preserve">An Empirical Study on the Impact of Android Code Smells on Resource Usage</w:t>
+      </w:r>
+    </w:p>
+    <w:p>
+      <w:pPr>
+        <w:numPr>
+          <w:ilvl w:val="0"/>
+          <w:numId w:val="1"/>
+        </w:numPr>
+        <w:ind w:left="720" w:hanging="360"/>
+        <w:rPr>
+          <w:color w:val="323232"/>
+          <w:highlight w:val="white"/>
+          <w:u w:val="none"/>
+        </w:rPr>
+      </w:pPr>
+      <w:r>
+        <w:rPr>
+          <w:color w:val="323232"/>
+          <w:highlight w:val="white"/>
+          <w:rtl w:val="0"/>
+        </w:rPr>
+        <w:t xml:space="preserve">KÄLLSTRÖM, Hugo. Increasing Maintainability for Android Applications: Implementation and Evaluation of Three Software Architectures on the Android Framework. 2016R.</w:t>
+      </w:r>
+    </w:p>
+    <w:p>
+      <w:pPr>
+        <w:numPr>
+          <w:ilvl w:val="0"/>
+          <w:numId w:val="1"/>
+        </w:numPr>
+        <w:ind w:left="720" w:hanging="360"/>
+        <w:rPr>
+          <w:color w:val="323232"/>
+          <w:highlight w:val="white"/>
+          <w:u w:val="none"/>
+        </w:rPr>
+      </w:pPr>
+      <w:r>
+        <w:rPr>
+          <w:color w:val="323232"/>
+          <w:highlight w:val="white"/>
+          <w:rtl w:val="0"/>
+        </w:rPr>
+        <w:t xml:space="preserve">A Tale of Two Development Approach: Empirical Study on The Maintainability and Modularity of Android Mobile Application with Anti-Pattern and Model-View-Presenter Design Pattern </w:t>
+      </w:r>
+    </w:p>
+    <w:p>
+      <w:pPr>
+        <w:numPr>
+          <w:ilvl w:val="0"/>
+          <w:numId w:val="1"/>
+        </w:numPr>
+        <w:ind w:left="720" w:hanging="360"/>
+        <w:rPr>
+          <w:color w:val="323232"/>
+          <w:highlight w:val="white"/>
+          <w:u w:val="none"/>
+        </w:rPr>
+      </w:pPr>
+      <w:r>
+        <w:rPr>
+          <w:color w:val="323232"/>
+          <w:highlight w:val="white"/>
+          <w:rtl w:val="0"/>
+        </w:rPr>
+        <w:t xml:space="preserve">Developers. (2019). Android architecture components. Retrieved March 17, 2019, from https://developer.android.com/topic/libraries/architecture. </w:t>
+      </w:r>
       <w:r>
         <w:rPr>
           <w:rtl w:val="0"/>
@@ -662,6 +750,14 @@
           <w:highlight w:val="white"/>
         </w:rPr>
       </w:pPr>
+      <w:r>
+        <w:rPr>
+          <w:color w:val="333333"/>
+          <w:highlight w:val="white"/>
+          <w:rtl w:val="0"/>
+        </w:rPr>
+        <w:tab/>
+      </w:r>
       <w:r>
         <w:rPr>
           <w:rtl w:val="0"/>

</xml_diff>

<commit_message>
Update introduction based on the case study topic
</commit_message>
<xml_diff>
--- a/Thesis References.docx
+++ b/Thesis References.docx
@@ -736,6 +736,61 @@
         </w:rPr>
         <w:t xml:space="preserve">Developers. (2019). Android architecture components. Retrieved March 17, 2019, from https://developer.android.com/topic/libraries/architecture. </w:t>
       </w:r>
+    </w:p>
+    <w:p>
+      <w:pPr>
+        <w:rPr>
+          <w:color w:val="323232"/>
+          <w:highlight w:val="white"/>
+        </w:rPr>
+      </w:pPr>
+      <w:r>
+        <w:rPr>
+          <w:rtl w:val="0"/>
+        </w:rPr>
+      </w:r>
+    </w:p>
+    <w:p>
+      <w:pPr>
+        <w:rPr>
+          <w:color w:val="323232"/>
+          <w:highlight w:val="white"/>
+        </w:rPr>
+      </w:pPr>
+      <w:r>
+        <w:rPr>
+          <w:rtl w:val="0"/>
+        </w:rPr>
+      </w:r>
+    </w:p>
+    <w:p>
+      <w:pPr>
+        <w:ind w:firstLine="720"/>
+        <w:rPr>
+          <w:rFonts w:ascii="Times New Roman" w:cs="Times New Roman" w:eastAsia="Times New Roman" w:hAnsi="Times New Roman"/>
+          <w:sz w:val="24"/>
+          <w:szCs w:val="24"/>
+        </w:rPr>
+      </w:pPr>
+      <w:r>
+        <w:rPr>
+          <w:rFonts w:ascii="Times New Roman" w:cs="Times New Roman" w:eastAsia="Times New Roman" w:hAnsi="Times New Roman"/>
+          <w:sz w:val="24"/>
+          <w:szCs w:val="24"/>
+          <w:rtl w:val="0"/>
+        </w:rPr>
+        <w:t xml:space="preserve">When the sources from the industry are examined, different sources answer this question in different ways as there is no certain way of answering such a question. In addition, when academic resources are examined, the inadequacy and outdatedness of these resources immediately become apparent.</w:t>
+      </w:r>
+    </w:p>
+    <w:p>
+      <w:pPr>
+        <w:ind w:firstLine="720"/>
+        <w:rPr>
+          <w:rFonts w:ascii="Times New Roman" w:cs="Times New Roman" w:eastAsia="Times New Roman" w:hAnsi="Times New Roman"/>
+          <w:sz w:val="24"/>
+          <w:szCs w:val="24"/>
+        </w:rPr>
+      </w:pPr>
       <w:r>
         <w:rPr>
           <w:rtl w:val="0"/>
@@ -746,6 +801,45 @@
       <w:pPr>
         <w:ind w:left="0" w:firstLine="0"/>
         <w:rPr>
+          <w:rFonts w:ascii="Times New Roman" w:cs="Times New Roman" w:eastAsia="Times New Roman" w:hAnsi="Times New Roman"/>
+          <w:sz w:val="24"/>
+          <w:szCs w:val="24"/>
+        </w:rPr>
+      </w:pPr>
+      <w:r>
+        <w:rPr>
+          <w:rFonts w:ascii="Times New Roman" w:cs="Times New Roman" w:eastAsia="Times New Roman" w:hAnsi="Times New Roman"/>
+          <w:sz w:val="24"/>
+          <w:szCs w:val="24"/>
+          <w:rtl w:val="0"/>
+        </w:rPr>
+        <w:tab/>
+        <w:t xml:space="preserve">The main purpose of these architectures is to overcome the issues and challenges we have mentioned above. Bob Martin has described a set of rules and principles in his book “Clean Architecture” to improve the separation of concerns and increase the maintainability of the software systems </w:t>
+      </w:r>
+      <w:r>
+        <w:rPr>
+          <w:rFonts w:ascii="Times New Roman" w:cs="Times New Roman" w:eastAsia="Times New Roman" w:hAnsi="Times New Roman"/>
+          <w:sz w:val="24"/>
+          <w:szCs w:val="24"/>
+          <w:highlight w:val="green"/>
+          <w:rtl w:val="0"/>
+        </w:rPr>
+        <w:t xml:space="preserve">(11)</w:t>
+      </w:r>
+      <w:r>
+        <w:rPr>
+          <w:rFonts w:ascii="Times New Roman" w:cs="Times New Roman" w:eastAsia="Times New Roman" w:hAnsi="Times New Roman"/>
+          <w:sz w:val="24"/>
+          <w:szCs w:val="24"/>
+          <w:rtl w:val="0"/>
+        </w:rPr>
+        <w:t xml:space="preserve">. Clean Architecture, based on SOLID principles, is a high-level guideline for creating software systems with a layered architecture. The main purpose of the Clean Architecture is to make a software system more understandable and maintainable. The same set of rules can be applied to Android application development to resolve the previously mentioned issues.</w:t>
+      </w:r>
+    </w:p>
+    <w:p>
+      <w:pPr>
+        <w:ind w:left="0" w:firstLine="0"/>
+        <w:rPr>
           <w:color w:val="333333"/>
           <w:highlight w:val="white"/>
         </w:rPr>
@@ -758,6 +852,378 @@
         </w:rPr>
         <w:tab/>
       </w:r>
+    </w:p>
+    <w:p>
+      <w:pPr>
+        <w:ind w:firstLine="720"/>
+        <w:rPr>
+          <w:rFonts w:ascii="Times New Roman" w:cs="Times New Roman" w:eastAsia="Times New Roman" w:hAnsi="Times New Roman"/>
+          <w:sz w:val="24"/>
+          <w:szCs w:val="24"/>
+        </w:rPr>
+      </w:pPr>
+      <w:r>
+        <w:rPr>
+          <w:rFonts w:ascii="Times New Roman" w:cs="Times New Roman" w:eastAsia="Times New Roman" w:hAnsi="Times New Roman"/>
+          <w:sz w:val="24"/>
+          <w:szCs w:val="24"/>
+          <w:rtl w:val="0"/>
+        </w:rPr>
+        <w:t xml:space="preserve">All of these methods focus on developing high-maintainability and high-quality Android applications, thus aiming to overcome the difficulties mentioned above.</w:t>
+      </w:r>
+    </w:p>
+    <w:p>
+      <w:pPr>
+        <w:ind w:firstLine="720"/>
+        <w:rPr>
+          <w:rFonts w:ascii="Times New Roman" w:cs="Times New Roman" w:eastAsia="Times New Roman" w:hAnsi="Times New Roman"/>
+          <w:sz w:val="24"/>
+          <w:szCs w:val="24"/>
+        </w:rPr>
+      </w:pPr>
+      <w:r>
+        <w:rPr>
+          <w:rtl w:val="0"/>
+        </w:rPr>
+      </w:r>
+    </w:p>
+    <w:p>
+      <w:pPr>
+        <w:ind w:firstLine="720"/>
+        <w:rPr>
+          <w:rFonts w:ascii="Times New Roman" w:cs="Times New Roman" w:eastAsia="Times New Roman" w:hAnsi="Times New Roman"/>
+          <w:sz w:val="24"/>
+          <w:szCs w:val="24"/>
+        </w:rPr>
+      </w:pPr>
+      <w:r>
+        <w:rPr>
+          <w:rFonts w:ascii="Times New Roman" w:cs="Times New Roman" w:eastAsia="Times New Roman" w:hAnsi="Times New Roman"/>
+          <w:sz w:val="24"/>
+          <w:szCs w:val="24"/>
+          <w:rtl w:val="0"/>
+        </w:rPr>
+        <w:t xml:space="preserve">It is also studied why Clean Architecture is the solution and what impact it has when solving the maintainability problems in Android application development, what are the pros and cons of applying Clean Architecture to the development of an Android application. In addition to the theoretical information regarding the application of Clean Architecture principles to Android, this study shares the best practices from the industry with elaborate examples. </w:t>
+      </w:r>
+    </w:p>
+    <w:p>
+      <w:pPr>
+        <w:ind w:firstLine="720"/>
+        <w:rPr>
+          <w:rFonts w:ascii="Times New Roman" w:cs="Times New Roman" w:eastAsia="Times New Roman" w:hAnsi="Times New Roman"/>
+          <w:sz w:val="24"/>
+          <w:szCs w:val="24"/>
+        </w:rPr>
+      </w:pPr>
+      <w:r>
+        <w:rPr>
+          <w:rtl w:val="0"/>
+        </w:rPr>
+      </w:r>
+    </w:p>
+    <w:p>
+      <w:pPr>
+        <w:ind w:firstLine="720"/>
+        <w:rPr>
+          <w:rFonts w:ascii="Times New Roman" w:cs="Times New Roman" w:eastAsia="Times New Roman" w:hAnsi="Times New Roman"/>
+          <w:sz w:val="24"/>
+          <w:szCs w:val="24"/>
+        </w:rPr>
+      </w:pPr>
+      <w:r>
+        <w:rPr>
+          <w:rFonts w:ascii="Times New Roman" w:cs="Times New Roman" w:eastAsia="Times New Roman" w:hAnsi="Times New Roman"/>
+          <w:sz w:val="24"/>
+          <w:szCs w:val="24"/>
+          <w:rtl w:val="0"/>
+        </w:rPr>
+        <w:t xml:space="preserve">In addition, insights from the most popular Android libraries and how these libraries can be adapted to the Clean Architecture in Android are given. </w:t>
+      </w:r>
+    </w:p>
+    <w:p>
+      <w:pPr>
+        <w:ind w:left="0" w:firstLine="0"/>
+        <w:rPr>
+          <w:rFonts w:ascii="Times New Roman" w:cs="Times New Roman" w:eastAsia="Times New Roman" w:hAnsi="Times New Roman"/>
+          <w:sz w:val="24"/>
+          <w:szCs w:val="24"/>
+        </w:rPr>
+      </w:pPr>
+      <w:r>
+        <w:rPr>
+          <w:rtl w:val="0"/>
+        </w:rPr>
+      </w:r>
+    </w:p>
+    <w:p>
+      <w:pPr>
+        <w:ind w:firstLine="720"/>
+        <w:rPr>
+          <w:rFonts w:ascii="Times New Roman" w:cs="Times New Roman" w:eastAsia="Times New Roman" w:hAnsi="Times New Roman"/>
+          <w:sz w:val="24"/>
+          <w:szCs w:val="24"/>
+        </w:rPr>
+      </w:pPr>
+      <w:r>
+        <w:rPr>
+          <w:rFonts w:ascii="Times New Roman" w:cs="Times New Roman" w:eastAsia="Times New Roman" w:hAnsi="Times New Roman"/>
+          <w:sz w:val="24"/>
+          <w:szCs w:val="24"/>
+          <w:rtl w:val="0"/>
+        </w:rPr>
+        <w:t xml:space="preserve">This study aims to provide detailed information regarding the development of Android applications with Clean Architecture to overcome the maintainability and complexity issues for large and enterprise Android applications. </w:t>
+      </w:r>
+    </w:p>
+    <w:p>
+      <w:pPr>
+        <w:ind w:firstLine="720"/>
+        <w:rPr>
+          <w:rFonts w:ascii="Times New Roman" w:cs="Times New Roman" w:eastAsia="Times New Roman" w:hAnsi="Times New Roman"/>
+          <w:sz w:val="24"/>
+          <w:szCs w:val="24"/>
+        </w:rPr>
+      </w:pPr>
+      <w:r>
+        <w:rPr>
+          <w:rtl w:val="0"/>
+        </w:rPr>
+      </w:r>
+    </w:p>
+    <w:p>
+      <w:pPr>
+        <w:ind w:firstLine="720"/>
+        <w:rPr>
+          <w:rFonts w:ascii="Times New Roman" w:cs="Times New Roman" w:eastAsia="Times New Roman" w:hAnsi="Times New Roman"/>
+          <w:sz w:val="24"/>
+          <w:szCs w:val="24"/>
+        </w:rPr>
+      </w:pPr>
+      <w:r>
+        <w:rPr>
+          <w:rFonts w:ascii="Times New Roman" w:cs="Times New Roman" w:eastAsia="Times New Roman" w:hAnsi="Times New Roman"/>
+          <w:sz w:val="24"/>
+          <w:szCs w:val="24"/>
+          <w:rtl w:val="0"/>
+        </w:rPr>
+        <w:t xml:space="preserve"> Therefore it is a must to apply some kind of software engineering processes and techniques in order to build secure and high-quality mobile applications. In that sense, many classic software engineering techniques fit quite well with the mobile application development domain(2)</w:t>
+      </w:r>
+    </w:p>
+    <w:p>
+      <w:pPr>
+        <w:ind w:firstLine="720"/>
+        <w:rPr>
+          <w:rFonts w:ascii="Times New Roman" w:cs="Times New Roman" w:eastAsia="Times New Roman" w:hAnsi="Times New Roman"/>
+          <w:sz w:val="24"/>
+          <w:szCs w:val="24"/>
+        </w:rPr>
+      </w:pPr>
+      <w:r>
+        <w:rPr>
+          <w:rtl w:val="0"/>
+        </w:rPr>
+      </w:r>
+    </w:p>
+    <w:p>
+      <w:pPr>
+        <w:ind w:firstLine="720"/>
+        <w:rPr>
+          <w:rFonts w:ascii="Times New Roman" w:cs="Times New Roman" w:eastAsia="Times New Roman" w:hAnsi="Times New Roman"/>
+          <w:sz w:val="24"/>
+          <w:szCs w:val="24"/>
+        </w:rPr>
+      </w:pPr>
+      <w:r>
+        <w:rPr>
+          <w:rFonts w:ascii="Times New Roman" w:cs="Times New Roman" w:eastAsia="Times New Roman" w:hAnsi="Times New Roman"/>
+          <w:sz w:val="24"/>
+          <w:szCs w:val="24"/>
+          <w:rtl w:val="0"/>
+        </w:rPr>
+        <w:t xml:space="preserve">Over the last decade, a couple of different ideas were in point to resolve these issues in the context of Android application development. Some of the remarkable ideas amongst these ideas can be counted as Model-View-Controller, Model-View-Presenter, Model-View-View-Model, and VIPER. These are the well-known design patterns in the industry for Android application development and they are widely used(19). </w:t>
+      </w:r>
+    </w:p>
+    <w:p>
+      <w:pPr>
+        <w:ind w:firstLine="720"/>
+        <w:rPr>
+          <w:rFonts w:ascii="Times New Roman" w:cs="Times New Roman" w:eastAsia="Times New Roman" w:hAnsi="Times New Roman"/>
+          <w:sz w:val="24"/>
+          <w:szCs w:val="24"/>
+        </w:rPr>
+      </w:pPr>
+      <w:r>
+        <w:rPr>
+          <w:rtl w:val="0"/>
+        </w:rPr>
+      </w:r>
+    </w:p>
+    <w:p>
+      <w:pPr>
+        <w:ind w:firstLine="720"/>
+        <w:rPr>
+          <w:rFonts w:ascii="Times New Roman" w:cs="Times New Roman" w:eastAsia="Times New Roman" w:hAnsi="Times New Roman"/>
+          <w:sz w:val="24"/>
+          <w:szCs w:val="24"/>
+        </w:rPr>
+      </w:pPr>
+      <w:r>
+        <w:rPr>
+          <w:rFonts w:ascii="Times New Roman" w:cs="Times New Roman" w:eastAsia="Times New Roman" w:hAnsi="Times New Roman"/>
+          <w:sz w:val="24"/>
+          <w:szCs w:val="24"/>
+          <w:rtl w:val="0"/>
+        </w:rPr>
+        <w:t xml:space="preserve">Even if these methods are adopted to Android application development processes, they might be insufficient when it comes to real-world Android application development. Although many of these methods work well for separating the business and presentation logic from the view, they are not enough when an Android app gets bigger and the codebase becomes more complex. When the codebase becomes huge, the presentation related classes become bloated, and applying separation of concerns becomes very hard. Therefore, all the possible challenges mentioned above would be very hard to overcome. Consequently, these solutions are not sufficient to overcome the difficulties mentioned above, especially when it comes to the development of large and enterprise Android applications. As this information shows, it is clear that in the process of developing complex enterprise Android applications, a more advanced solution is needed to resolve the mentioned concerns. In order to survive the competitive Android market, develop a high-quality application with high maintainability, increase team efficiency, and faster delivery, modern software development companies must have a set of rules and software development techniques to scale their Android application development processes.</w:t>
+      </w:r>
+    </w:p>
+    <w:p>
+      <w:pPr>
+        <w:ind w:firstLine="720"/>
+        <w:rPr>
+          <w:rFonts w:ascii="Times New Roman" w:cs="Times New Roman" w:eastAsia="Times New Roman" w:hAnsi="Times New Roman"/>
+          <w:sz w:val="24"/>
+          <w:szCs w:val="24"/>
+        </w:rPr>
+      </w:pPr>
+      <w:r>
+        <w:rPr>
+          <w:rtl w:val="0"/>
+        </w:rPr>
+      </w:r>
+    </w:p>
+    <w:p>
+      <w:pPr>
+        <w:ind w:firstLine="720"/>
+        <w:rPr>
+          <w:rFonts w:ascii="Times New Roman" w:cs="Times New Roman" w:eastAsia="Times New Roman" w:hAnsi="Times New Roman"/>
+          <w:sz w:val="24"/>
+          <w:szCs w:val="24"/>
+        </w:rPr>
+      </w:pPr>
+      <w:r>
+        <w:rPr>
+          <w:rFonts w:ascii="Times New Roman" w:cs="Times New Roman" w:eastAsia="Times New Roman" w:hAnsi="Times New Roman"/>
+          <w:sz w:val="24"/>
+          <w:szCs w:val="24"/>
+          <w:rtl w:val="0"/>
+        </w:rPr>
+        <w:t xml:space="preserve">The high demand for Android applications and the high frequency of updates are other challenges when developing Android applications. These challenges make the development of high-quality and maintainable applications essential for Android application developers</w:t>
+      </w:r>
+      <w:r>
+        <w:rPr>
+          <w:rFonts w:ascii="Times New Roman" w:cs="Times New Roman" w:eastAsia="Times New Roman" w:hAnsi="Times New Roman"/>
+          <w:sz w:val="24"/>
+          <w:szCs w:val="24"/>
+          <w:highlight w:val="green"/>
+          <w:rtl w:val="0"/>
+        </w:rPr>
+        <w:t xml:space="preserve">(19).</w:t>
+      </w:r>
+      <w:r>
+        <w:rPr>
+          <w:rFonts w:ascii="Times New Roman" w:cs="Times New Roman" w:eastAsia="Times New Roman" w:hAnsi="Times New Roman"/>
+          <w:sz w:val="24"/>
+          <w:szCs w:val="24"/>
+          <w:rtl w:val="0"/>
+        </w:rPr>
+        <w:t xml:space="preserve"> Because users demand error-free, high-performance, easy-to-use, and low-energy applications. Developers, on the other hand, aim to develop maintainable, expandable, scalable and easily testable applications in the shortest time due to the rapidly changing and evolving user requests, and to be able to update the application as soon as possible to future user requests</w:t>
+      </w:r>
+      <w:r>
+        <w:rPr>
+          <w:rFonts w:ascii="Times New Roman" w:cs="Times New Roman" w:eastAsia="Times New Roman" w:hAnsi="Times New Roman"/>
+          <w:sz w:val="24"/>
+          <w:szCs w:val="24"/>
+          <w:highlight w:val="green"/>
+          <w:rtl w:val="0"/>
+        </w:rPr>
+        <w:t xml:space="preserve">(21)</w:t>
+      </w:r>
+      <w:r>
+        <w:rPr>
+          <w:rFonts w:ascii="Times New Roman" w:cs="Times New Roman" w:eastAsia="Times New Roman" w:hAnsi="Times New Roman"/>
+          <w:sz w:val="24"/>
+          <w:szCs w:val="24"/>
+          <w:rtl w:val="0"/>
+        </w:rPr>
+        <w:t xml:space="preserve">. Also, it gets harder to maintain the codebase as the codebase and the development team grows or changes. Any time a new developer joins the team, the time required to onboard the new developer to the codebase is directly related to the level of readability and maintainability of the codebase. Therefore, developing high-quality Android applications to meet all these expectations, overcome the mentioned challenges, and delivering the application rapidly is essential. Thus, processes such as updating Android applications, adding new features, fixing errors will be more time and cost-efficient in terms of software engineering principles and software quality standards.</w:t>
+      </w:r>
+    </w:p>
+    <w:p>
+      <w:pPr>
+        <w:ind w:firstLine="720"/>
+        <w:rPr>
+          <w:rFonts w:ascii="Times New Roman" w:cs="Times New Roman" w:eastAsia="Times New Roman" w:hAnsi="Times New Roman"/>
+          <w:sz w:val="24"/>
+          <w:szCs w:val="24"/>
+        </w:rPr>
+      </w:pPr>
+      <w:r>
+        <w:rPr>
+          <w:rFonts w:ascii="Times New Roman" w:cs="Times New Roman" w:eastAsia="Times New Roman" w:hAnsi="Times New Roman"/>
+          <w:sz w:val="24"/>
+          <w:szCs w:val="24"/>
+          <w:rtl w:val="0"/>
+        </w:rPr>
+        <w:t xml:space="preserve">Moreover, well-known design patterns and architectural approaches to overcome the maintainability issues in Android application development will be introduced with their pros and cons. Lastly, the reason for the need for a higher level architectural approach when developing complex, enterprise Android applications will be explained in the summary of the section. In this section, previous studies similar to this study, and the results of these studies will be covered as well.</w:t>
+      </w:r>
+    </w:p>
+    <w:p>
+      <w:pPr>
+        <w:ind w:firstLine="720"/>
+        <w:rPr>
+          <w:rFonts w:ascii="Times New Roman" w:cs="Times New Roman" w:eastAsia="Times New Roman" w:hAnsi="Times New Roman"/>
+          <w:sz w:val="24"/>
+          <w:szCs w:val="24"/>
+        </w:rPr>
+      </w:pPr>
+      <w:r>
+        <w:rPr>
+          <w:rtl w:val="0"/>
+        </w:rPr>
+      </w:r>
+    </w:p>
+    <w:p>
+      <w:pPr>
+        <w:ind w:firstLine="720"/>
+        <w:rPr>
+          <w:rFonts w:ascii="Times New Roman" w:cs="Times New Roman" w:eastAsia="Times New Roman" w:hAnsi="Times New Roman"/>
+          <w:sz w:val="24"/>
+          <w:szCs w:val="24"/>
+        </w:rPr>
+      </w:pPr>
+      <w:r>
+        <w:rPr>
+          <w:rFonts w:ascii="Times New Roman" w:cs="Times New Roman" w:eastAsia="Times New Roman" w:hAnsi="Times New Roman"/>
+          <w:sz w:val="24"/>
+          <w:szCs w:val="24"/>
+          <w:rtl w:val="0"/>
+        </w:rPr>
+        <w:t xml:space="preserve">For that reason, maintainability emerges as one of the most crucial quality requirements and maybe even the most important one in software development processes and also particularly in the field of Android application development(19).</w:t>
+      </w:r>
+    </w:p>
+    <w:p>
+      <w:pPr>
+        <w:ind w:firstLine="720"/>
+        <w:rPr>
+          <w:rFonts w:ascii="Times New Roman" w:cs="Times New Roman" w:eastAsia="Times New Roman" w:hAnsi="Times New Roman"/>
+          <w:sz w:val="24"/>
+          <w:szCs w:val="24"/>
+        </w:rPr>
+      </w:pPr>
+      <w:r>
+        <w:rPr>
+          <w:rtl w:val="0"/>
+        </w:rPr>
+      </w:r>
+    </w:p>
+    <w:p>
+      <w:pPr>
+        <w:ind w:left="0" w:firstLine="0"/>
+        <w:rPr>
+          <w:color w:val="333333"/>
+          <w:highlight w:val="white"/>
+        </w:rPr>
+      </w:pPr>
       <w:r>
         <w:rPr>
           <w:rtl w:val="0"/>

</xml_diff>

<commit_message>
Update maintainability sub section of background
</commit_message>
<xml_diff>
--- a/Thesis References.docx
+++ b/Thesis References.docx
@@ -739,6 +739,120 @@
     </w:p>
     <w:p>
       <w:pPr>
+        <w:numPr>
+          <w:ilvl w:val="0"/>
+          <w:numId w:val="1"/>
+        </w:numPr>
+        <w:ind w:left="720" w:hanging="360"/>
+        <w:rPr>
+          <w:color w:val="323232"/>
+          <w:sz w:val="24"/>
+          <w:szCs w:val="24"/>
+          <w:highlight w:val="white"/>
+        </w:rPr>
+      </w:pPr>
+      <w:hyperlink r:id="rId19">
+        <w:r>
+          <w:rPr>
+            <w:color w:val="c62b33"/>
+            <w:sz w:val="24"/>
+            <w:szCs w:val="24"/>
+            <w:highlight w:val="white"/>
+            <w:u w:val="single"/>
+            <w:rtl w:val="0"/>
+          </w:rPr>
+          <w:t xml:space="preserve">IEEE Standard Glossary of Software Engineering Terminology</w:t>
+        </w:r>
+      </w:hyperlink>
+      <w:r>
+        <w:rPr>
+          <w:rtl w:val="0"/>
+        </w:rPr>
+      </w:r>
+    </w:p>
+    <w:p>
+      <w:pPr>
+        <w:numPr>
+          <w:ilvl w:val="0"/>
+          <w:numId w:val="1"/>
+        </w:numPr>
+        <w:ind w:left="720" w:hanging="360"/>
+        <w:rPr>
+          <w:highlight w:val="white"/>
+        </w:rPr>
+      </w:pPr>
+      <w:hyperlink r:id="rId20">
+        <w:r>
+          <w:rPr>
+            <w:highlight w:val="white"/>
+            <w:u w:val="single"/>
+            <w:rtl w:val="0"/>
+          </w:rPr>
+          <w:t xml:space="preserve">Refactoring: Improving the Design of Existing Code</w:t>
+        </w:r>
+      </w:hyperlink>
+      <w:r>
+        <w:rPr>
+          <w:highlight w:val="white"/>
+          <w:rtl w:val="0"/>
+        </w:rPr>
+        <w:t xml:space="preserve"> </w:t>
+      </w:r>
+      <w:r>
+        <w:rPr>
+          <w:highlight w:val="white"/>
+          <w:rtl w:val="0"/>
+        </w:rPr>
+        <w:t xml:space="preserve">1999 Martin fowler</w:t>
+      </w:r>
+    </w:p>
+    <w:p>
+      <w:pPr>
+        <w:numPr>
+          <w:ilvl w:val="0"/>
+          <w:numId w:val="1"/>
+        </w:numPr>
+        <w:ind w:left="720" w:hanging="360"/>
+        <w:rPr>
+          <w:highlight w:val="white"/>
+          <w:u w:val="none"/>
+        </w:rPr>
+      </w:pPr>
+      <w:r>
+        <w:rPr>
+          <w:highlight w:val="white"/>
+          <w:rtl w:val="0"/>
+        </w:rPr>
+        <w:t xml:space="preserve">C. Jones, "The economics of software maintenance in the twenty first century," Unpublished manuscript. http://citeseerx. ist. psu. edu/viewdoc/summary, 2006</w:t>
+      </w:r>
+    </w:p>
+    <w:p>
+      <w:pPr>
+        <w:numPr>
+          <w:ilvl w:val="0"/>
+          <w:numId w:val="1"/>
+        </w:numPr>
+        <w:ind w:left="720" w:hanging="360"/>
+        <w:rPr>
+          <w:highlight w:val="white"/>
+          <w:u w:val="none"/>
+        </w:rPr>
+      </w:pPr>
+      <w:r>
+        <w:rPr>
+          <w:highlight w:val="white"/>
+          <w:rtl w:val="0"/>
+        </w:rPr>
+        <w:t xml:space="preserve">Application of Ensemble Techniques in Predicting Object-Oriented Software Maintainability Hadeel Alsolai</w:t>
+      </w:r>
+      <w:r>
+        <w:rPr>
+          <w:rtl w:val="0"/>
+        </w:rPr>
+      </w:r>
+    </w:p>
+    <w:p>
+      <w:pPr>
         <w:rPr>
           <w:color w:val="323232"/>
           <w:highlight w:val="white"/>
@@ -1199,6 +1313,151 @@
           <w:rtl w:val="0"/>
         </w:rPr>
         <w:t xml:space="preserve">For that reason, maintainability emerges as one of the most crucial quality requirements and maybe even the most important one in software development processes and also particularly in the field of Android application development(19).</w:t>
+      </w:r>
+    </w:p>
+    <w:p>
+      <w:pPr>
+        <w:ind w:firstLine="720"/>
+        <w:rPr>
+          <w:rFonts w:ascii="Times New Roman" w:cs="Times New Roman" w:eastAsia="Times New Roman" w:hAnsi="Times New Roman"/>
+          <w:sz w:val="24"/>
+          <w:szCs w:val="24"/>
+        </w:rPr>
+      </w:pPr>
+      <w:r>
+        <w:rPr>
+          <w:rtl w:val="0"/>
+        </w:rPr>
+      </w:r>
+    </w:p>
+    <w:p>
+      <w:pPr>
+        <w:ind w:firstLine="720"/>
+        <w:rPr>
+          <w:rFonts w:ascii="Times New Roman" w:cs="Times New Roman" w:eastAsia="Times New Roman" w:hAnsi="Times New Roman"/>
+          <w:sz w:val="24"/>
+          <w:szCs w:val="24"/>
+        </w:rPr>
+      </w:pPr>
+      <w:r>
+        <w:rPr>
+          <w:rFonts w:ascii="Times New Roman" w:cs="Times New Roman" w:eastAsia="Times New Roman" w:hAnsi="Times New Roman"/>
+          <w:sz w:val="24"/>
+          <w:szCs w:val="24"/>
+          <w:rtl w:val="0"/>
+        </w:rPr>
+        <w:t xml:space="preserve">, maintainability became one of the most important aspects that should be taken into consideration when developing complex software products with teams. </w:t>
+      </w:r>
+    </w:p>
+    <w:p>
+      <w:pPr>
+        <w:ind w:firstLine="720"/>
+        <w:rPr>
+          <w:rFonts w:ascii="Times New Roman" w:cs="Times New Roman" w:eastAsia="Times New Roman" w:hAnsi="Times New Roman"/>
+          <w:sz w:val="24"/>
+          <w:szCs w:val="24"/>
+        </w:rPr>
+      </w:pPr>
+      <w:r>
+        <w:rPr>
+          <w:rtl w:val="0"/>
+        </w:rPr>
+      </w:r>
+    </w:p>
+    <w:p>
+      <w:pPr>
+        <w:rPr>
+          <w:rFonts w:ascii="Times New Roman" w:cs="Times New Roman" w:eastAsia="Times New Roman" w:hAnsi="Times New Roman"/>
+          <w:b w:val="1"/>
+          <w:i w:val="1"/>
+          <w:color w:val="181818"/>
+          <w:sz w:val="24"/>
+          <w:szCs w:val="24"/>
+          <w:highlight w:val="green"/>
+        </w:rPr>
+      </w:pPr>
+      <w:r>
+        <w:rPr>
+          <w:rFonts w:ascii="Times New Roman" w:cs="Times New Roman" w:eastAsia="Times New Roman" w:hAnsi="Times New Roman"/>
+          <w:b w:val="1"/>
+          <w:i w:val="1"/>
+          <w:color w:val="181818"/>
+          <w:sz w:val="24"/>
+          <w:szCs w:val="24"/>
+          <w:highlight w:val="white"/>
+          <w:rtl w:val="0"/>
+        </w:rPr>
+        <w:t xml:space="preserve">“Good architecture makes the system easy to understand, easy to develop, easy to maintain, and easy to deploy. The ultimate goal is to minimize the lifetime cost of the system and to maximize programmer productivity.” - Robert C. Martin </w:t>
+      </w:r>
+      <w:r>
+        <w:rPr>
+          <w:rFonts w:ascii="Times New Roman" w:cs="Times New Roman" w:eastAsia="Times New Roman" w:hAnsi="Times New Roman"/>
+          <w:b w:val="1"/>
+          <w:i w:val="1"/>
+          <w:color w:val="181818"/>
+          <w:sz w:val="24"/>
+          <w:szCs w:val="24"/>
+          <w:highlight w:val="green"/>
+          <w:rtl w:val="0"/>
+        </w:rPr>
+        <w:t xml:space="preserve">(11)</w:t>
+      </w:r>
+    </w:p>
+    <w:p>
+      <w:pPr>
+        <w:rPr>
+          <w:rFonts w:ascii="Times New Roman" w:cs="Times New Roman" w:eastAsia="Times New Roman" w:hAnsi="Times New Roman"/>
+          <w:b w:val="1"/>
+          <w:i w:val="1"/>
+          <w:color w:val="181818"/>
+          <w:sz w:val="24"/>
+          <w:szCs w:val="24"/>
+          <w:highlight w:val="green"/>
+        </w:rPr>
+      </w:pPr>
+      <w:r>
+        <w:rPr>
+          <w:rtl w:val="0"/>
+        </w:rPr>
+      </w:r>
+    </w:p>
+    <w:p>
+      <w:pPr>
+        <w:rPr>
+          <w:rFonts w:ascii="Times New Roman" w:cs="Times New Roman" w:eastAsia="Times New Roman" w:hAnsi="Times New Roman"/>
+          <w:sz w:val="24"/>
+          <w:szCs w:val="24"/>
+        </w:rPr>
+      </w:pPr>
+      <w:r>
+        <w:rPr>
+          <w:rFonts w:ascii="Times New Roman" w:cs="Times New Roman" w:eastAsia="Times New Roman" w:hAnsi="Times New Roman"/>
+          <w:b w:val="1"/>
+          <w:i w:val="1"/>
+          <w:color w:val="181818"/>
+          <w:sz w:val="24"/>
+          <w:szCs w:val="24"/>
+          <w:rtl w:val="0"/>
+        </w:rPr>
+        <w:t xml:space="preserve">“Of course bad code can be cleaned up. But it’s very expensive.” - Robert C. Martin </w:t>
+      </w:r>
+      <w:r>
+        <w:rPr>
+          <w:rFonts w:ascii="Times New Roman" w:cs="Times New Roman" w:eastAsia="Times New Roman" w:hAnsi="Times New Roman"/>
+          <w:b w:val="1"/>
+          <w:i w:val="1"/>
+          <w:color w:val="181818"/>
+          <w:sz w:val="24"/>
+          <w:szCs w:val="24"/>
+          <w:highlight w:val="green"/>
+          <w:rtl w:val="0"/>
+        </w:rPr>
+        <w:t xml:space="preserve">(16)</w:t>
+      </w:r>
+      <w:r>
+        <w:rPr>
+          <w:rtl w:val="0"/>
+        </w:rPr>
       </w:r>
     </w:p>
     <w:p>

</xml_diff>

<commit_message>
Add software architecture sub section as apart of background
</commit_message>
<xml_diff>
--- a/Thesis References.docx
+++ b/Thesis References.docx
@@ -845,6 +845,46 @@
         </w:rPr>
         <w:t xml:space="preserve">Application of Ensemble Techniques in Predicting Object-Oriented Software Maintainability Hadeel Alsolai</w:t>
       </w:r>
+    </w:p>
+    <w:p>
+      <w:pPr>
+        <w:numPr>
+          <w:ilvl w:val="0"/>
+          <w:numId w:val="1"/>
+        </w:numPr>
+        <w:ind w:left="720" w:hanging="360"/>
+        <w:rPr>
+          <w:highlight w:val="white"/>
+          <w:u w:val="none"/>
+        </w:rPr>
+      </w:pPr>
+      <w:r>
+        <w:rPr>
+          <w:highlight w:val="white"/>
+          <w:rtl w:val="0"/>
+        </w:rPr>
+        <w:t xml:space="preserve">Foundations for the Study of Software Architecture </w:t>
+      </w:r>
+    </w:p>
+    <w:p>
+      <w:pPr>
+        <w:numPr>
+          <w:ilvl w:val="0"/>
+          <w:numId w:val="1"/>
+        </w:numPr>
+        <w:ind w:left="720" w:hanging="360"/>
+        <w:rPr>
+          <w:highlight w:val="white"/>
+          <w:u w:val="none"/>
+        </w:rPr>
+      </w:pPr>
+      <w:r>
+        <w:rPr>
+          <w:highlight w:val="white"/>
+          <w:rtl w:val="0"/>
+        </w:rPr>
+        <w:t xml:space="preserve">Software Architecture: a Roadmap David Garlan</w:t>
+      </w:r>
       <w:r>
         <w:rPr>
           <w:rtl w:val="0"/>
@@ -1378,29 +1418,8 @@
       </w:pPr>
       <w:r>
         <w:rPr>
-          <w:rFonts w:ascii="Times New Roman" w:cs="Times New Roman" w:eastAsia="Times New Roman" w:hAnsi="Times New Roman"/>
-          <w:b w:val="1"/>
-          <w:i w:val="1"/>
-          <w:color w:val="181818"/>
-          <w:sz w:val="24"/>
-          <w:szCs w:val="24"/>
-          <w:highlight w:val="white"/>
-          <w:rtl w:val="0"/>
-        </w:rPr>
-        <w:t xml:space="preserve">“Good architecture makes the system easy to understand, easy to develop, easy to maintain, and easy to deploy. The ultimate goal is to minimize the lifetime cost of the system and to maximize programmer productivity.” - Robert C. Martin </w:t>
-      </w:r>
-      <w:r>
-        <w:rPr>
-          <w:rFonts w:ascii="Times New Roman" w:cs="Times New Roman" w:eastAsia="Times New Roman" w:hAnsi="Times New Roman"/>
-          <w:b w:val="1"/>
-          <w:i w:val="1"/>
-          <w:color w:val="181818"/>
-          <w:sz w:val="24"/>
-          <w:szCs w:val="24"/>
-          <w:highlight w:val="green"/>
-          <w:rtl w:val="0"/>
-        </w:rPr>
-        <w:t xml:space="preserve">(11)</w:t>
+          <w:rtl w:val="0"/>
+        </w:rPr>
       </w:r>
     </w:p>
     <w:p>

</xml_diff>

<commit_message>
Added Android developer survey section
</commit_message>
<xml_diff>
--- a/Thesis References.docx
+++ b/Thesis References.docx
@@ -872,6 +872,7 @@
           <w:ilvl w:val="0"/>
           <w:numId w:val="1"/>
         </w:numPr>
+        <w:spacing w:after="0" w:afterAutospacing="0"/>
         <w:ind w:left="720" w:hanging="360"/>
         <w:rPr>
           <w:highlight w:val="white"/>
@@ -884,7 +885,343 @@
           <w:rtl w:val="0"/>
         </w:rPr>
         <w:t xml:space="preserve">Software Architecture: a Roadmap David Garlan</w:t>
-      </w:r>
+        <w:tab/>
+        <w:tab/>
+        <w:tab/>
+      </w:r>
+    </w:p>
+    <w:p>
+      <w:pPr>
+        <w:numPr>
+          <w:ilvl w:val="0"/>
+          <w:numId w:val="1"/>
+        </w:numPr>
+        <w:spacing w:after="0" w:afterAutospacing="0" w:before="0" w:beforeAutospacing="0" w:lineRule="auto"/>
+        <w:ind w:left="720" w:hanging="360"/>
+        <w:rPr>
+          <w:rFonts w:ascii="Times New Roman" w:cs="Times New Roman" w:eastAsia="Times New Roman" w:hAnsi="Times New Roman"/>
+          <w:sz w:val="24"/>
+          <w:szCs w:val="24"/>
+          <w:highlight w:val="white"/>
+        </w:rPr>
+      </w:pPr>
+      <w:r>
+        <w:rPr>
+          <w:rFonts w:ascii="Times New Roman" w:cs="Times New Roman" w:eastAsia="Times New Roman" w:hAnsi="Times New Roman"/>
+          <w:sz w:val="24"/>
+          <w:szCs w:val="24"/>
+          <w:highlight w:val="white"/>
+          <w:rtl w:val="0"/>
+        </w:rPr>
+        <w:t xml:space="preserve">Software Metrics Proposal for Conformity Checking of Class Diagram to SOLID Design Principles </w:t>
+      </w:r>
+    </w:p>
+    <w:p>
+      <w:pPr>
+        <w:numPr>
+          <w:ilvl w:val="0"/>
+          <w:numId w:val="1"/>
+        </w:numPr>
+        <w:spacing w:after="0" w:afterAutospacing="0"/>
+        <w:ind w:left="720" w:hanging="360"/>
+        <w:rPr>
+          <w:highlight w:val="white"/>
+        </w:rPr>
+      </w:pPr>
+      <w:r>
+        <w:rPr>
+          <w:highlight w:val="white"/>
+          <w:rtl w:val="0"/>
+        </w:rPr>
+        <w:t xml:space="preserve">Separation of Concerns Walter L. Hursch and Cristina Videira Lopes</w:t>
+        <w:tab/>
+        <w:tab/>
+        <w:tab/>
+      </w:r>
+    </w:p>
+    <w:p>
+      <w:pPr>
+        <w:numPr>
+          <w:ilvl w:val="0"/>
+          <w:numId w:val="1"/>
+        </w:numPr>
+        <w:spacing w:after="0" w:afterAutospacing="0" w:before="0" w:beforeAutospacing="0" w:lineRule="auto"/>
+        <w:ind w:left="720" w:hanging="360"/>
+        <w:rPr>
+          <w:rFonts w:ascii="Times New Roman" w:cs="Times New Roman" w:eastAsia="Times New Roman" w:hAnsi="Times New Roman"/>
+          <w:sz w:val="24"/>
+          <w:szCs w:val="24"/>
+          <w:highlight w:val="white"/>
+        </w:rPr>
+      </w:pPr>
+      <w:r>
+        <w:rPr>
+          <w:rFonts w:ascii="Times New Roman" w:cs="Times New Roman" w:eastAsia="Times New Roman" w:hAnsi="Times New Roman"/>
+          <w:sz w:val="24"/>
+          <w:szCs w:val="24"/>
+          <w:highlight w:val="white"/>
+          <w:rtl w:val="0"/>
+        </w:rPr>
+        <w:t xml:space="preserve">Degrees of Separation: Multi-Dimensional Separation of Concerns </w:t>
+      </w:r>
+    </w:p>
+    <w:p>
+      <w:pPr>
+        <w:numPr>
+          <w:ilvl w:val="0"/>
+          <w:numId w:val="1"/>
+        </w:numPr>
+        <w:ind w:left="720" w:hanging="360"/>
+        <w:rPr>
+          <w:highlight w:val="white"/>
+        </w:rPr>
+      </w:pPr>
+      <w:hyperlink r:id="rId21">
+        <w:r>
+          <w:rPr>
+            <w:color w:val="1155cc"/>
+            <w:highlight w:val="white"/>
+            <w:u w:val="single"/>
+            <w:rtl w:val="0"/>
+          </w:rPr>
+          <w:t xml:space="preserve">https://developer.android.com/kotlin</w:t>
+        </w:r>
+      </w:hyperlink>
+      <w:r>
+        <w:rPr>
+          <w:highlight w:val="white"/>
+          <w:rtl w:val="0"/>
+        </w:rPr>
+        <w:t xml:space="preserve"> </w:t>
+      </w:r>
+      <w:r>
+        <w:rPr>
+          <w:rtl w:val="0"/>
+        </w:rPr>
+        <w:t xml:space="preserve">[Online] [Accessed: 18.03.2021].</w:t>
+      </w:r>
+      <w:r>
+        <w:rPr>
+          <w:highlight w:val="white"/>
+          <w:rtl w:val="0"/>
+        </w:rPr>
+        <w:tab/>
+        <w:tab/>
+        <w:tab/>
+      </w:r>
+    </w:p>
+    <w:p>
+      <w:pPr>
+        <w:numPr>
+          <w:ilvl w:val="0"/>
+          <w:numId w:val="1"/>
+        </w:numPr>
+        <w:ind w:left="720" w:hanging="360"/>
+        <w:rPr>
+          <w:highlight w:val="white"/>
+        </w:rPr>
+      </w:pPr>
+      <w:hyperlink r:id="rId22">
+        <w:r>
+          <w:rPr>
+            <w:color w:val="1155cc"/>
+            <w:highlight w:val="white"/>
+            <w:u w:val="single"/>
+            <w:rtl w:val="0"/>
+          </w:rPr>
+          <w:t xml:space="preserve">https://developer.android.com/reference/android/os/AsyncTask</w:t>
+        </w:r>
+      </w:hyperlink>
+      <w:r>
+        <w:rPr>
+          <w:highlight w:val="white"/>
+          <w:rtl w:val="0"/>
+        </w:rPr>
+        <w:t xml:space="preserve"> </w:t>
+      </w:r>
+      <w:r>
+        <w:rPr>
+          <w:rtl w:val="0"/>
+        </w:rPr>
+        <w:t xml:space="preserve">[Online] [Accessed: 18.03.2021].</w:t>
+      </w:r>
+      <w:r>
+        <w:rPr>
+          <w:highlight w:val="white"/>
+          <w:rtl w:val="0"/>
+        </w:rPr>
+        <w:tab/>
+        <w:tab/>
+        <w:tab/>
+        <w:tab/>
+        <w:tab/>
+      </w:r>
+    </w:p>
+    <w:p>
+      <w:pPr>
+        <w:numPr>
+          <w:ilvl w:val="0"/>
+          <w:numId w:val="1"/>
+        </w:numPr>
+        <w:ind w:left="720" w:hanging="360"/>
+        <w:rPr>
+          <w:highlight w:val="white"/>
+        </w:rPr>
+      </w:pPr>
+      <w:hyperlink r:id="rId23">
+        <w:r>
+          <w:rPr>
+            <w:color w:val="1155cc"/>
+            <w:highlight w:val="white"/>
+            <w:u w:val="single"/>
+            <w:rtl w:val="0"/>
+          </w:rPr>
+          <w:t xml:space="preserve">https://developer.android.com/topic/libraries/architecture/coroutines</w:t>
+        </w:r>
+      </w:hyperlink>
+      <w:r>
+        <w:rPr>
+          <w:highlight w:val="white"/>
+          <w:rtl w:val="0"/>
+        </w:rPr>
+        <w:t xml:space="preserve"> </w:t>
+      </w:r>
+      <w:r>
+        <w:rPr>
+          <w:rtl w:val="0"/>
+        </w:rPr>
+        <w:t xml:space="preserve">[Online] [Accessed: 18.03.2021].</w:t>
+      </w:r>
+      <w:r>
+        <w:rPr>
+          <w:highlight w:val="white"/>
+          <w:rtl w:val="0"/>
+        </w:rPr>
+        <w:tab/>
+        <w:tab/>
+        <w:tab/>
+        <w:tab/>
+        <w:tab/>
+      </w:r>
+    </w:p>
+    <w:p>
+      <w:pPr>
+        <w:numPr>
+          <w:ilvl w:val="0"/>
+          <w:numId w:val="1"/>
+        </w:numPr>
+        <w:ind w:left="720" w:hanging="360"/>
+        <w:rPr>
+          <w:highlight w:val="white"/>
+        </w:rPr>
+      </w:pPr>
+      <w:hyperlink r:id="rId24">
+        <w:r>
+          <w:rPr>
+            <w:color w:val="1155cc"/>
+            <w:highlight w:val="white"/>
+            <w:u w:val="single"/>
+            <w:rtl w:val="0"/>
+          </w:rPr>
+          <w:t xml:space="preserve">https://developer.android.com/training/dependency-injection/hilt-android</w:t>
+        </w:r>
+      </w:hyperlink>
+      <w:r>
+        <w:rPr>
+          <w:highlight w:val="white"/>
+          <w:rtl w:val="0"/>
+        </w:rPr>
+        <w:t xml:space="preserve"> </w:t>
+      </w:r>
+      <w:r>
+        <w:rPr>
+          <w:rtl w:val="0"/>
+        </w:rPr>
+        <w:t xml:space="preserve">[Online] [Accessed: 18.03.2021].</w:t>
+      </w:r>
+      <w:r>
+        <w:rPr>
+          <w:highlight w:val="white"/>
+          <w:rtl w:val="0"/>
+        </w:rPr>
+        <w:tab/>
+        <w:tab/>
+        <w:tab/>
+        <w:tab/>
+        <w:tab/>
+      </w:r>
+    </w:p>
+    <w:p>
+      <w:pPr>
+        <w:numPr>
+          <w:ilvl w:val="0"/>
+          <w:numId w:val="1"/>
+        </w:numPr>
+        <w:ind w:left="720" w:hanging="360"/>
+        <w:rPr>
+          <w:highlight w:val="white"/>
+          <w:u w:val="none"/>
+        </w:rPr>
+      </w:pPr>
+      <w:r>
+        <w:rPr>
+          <w:rtl w:val="0"/>
+        </w:rPr>
+      </w:r>
+    </w:p>
+    <w:p>
+      <w:pPr>
+        <w:numPr>
+          <w:ilvl w:val="0"/>
+          <w:numId w:val="1"/>
+        </w:numPr>
+        <w:ind w:left="720" w:hanging="360"/>
+        <w:rPr>
+          <w:highlight w:val="white"/>
+        </w:rPr>
+      </w:pPr>
+      <w:r>
+        <w:rPr>
+          <w:highlight w:val="white"/>
+          <w:rtl w:val="0"/>
+        </w:rPr>
+        <w:tab/>
+        <w:tab/>
+        <w:tab/>
+      </w:r>
+    </w:p>
+    <w:p>
+      <w:pPr>
+        <w:numPr>
+          <w:ilvl w:val="0"/>
+          <w:numId w:val="1"/>
+        </w:numPr>
+        <w:ind w:left="720" w:hanging="360"/>
+        <w:rPr>
+          <w:highlight w:val="white"/>
+        </w:rPr>
+      </w:pPr>
+      <w:r>
+        <w:rPr>
+          <w:highlight w:val="white"/>
+          <w:rtl w:val="0"/>
+        </w:rPr>
+        <w:tab/>
+        <w:tab/>
+      </w:r>
+    </w:p>
+    <w:p>
+      <w:pPr>
+        <w:numPr>
+          <w:ilvl w:val="0"/>
+          <w:numId w:val="1"/>
+        </w:numPr>
+        <w:ind w:left="720" w:hanging="360"/>
+        <w:rPr>
+          <w:highlight w:val="white"/>
+          <w:u w:val="none"/>
+        </w:rPr>
+      </w:pPr>
       <w:r>
         <w:rPr>
           <w:rtl w:val="0"/>
@@ -1313,6 +1650,21 @@
       </w:pPr>
       <w:r>
         <w:rPr>
+          <w:rtl w:val="0"/>
+        </w:rPr>
+      </w:r>
+    </w:p>
+    <w:p>
+      <w:pPr>
+        <w:ind w:firstLine="720"/>
+        <w:rPr>
+          <w:rFonts w:ascii="Times New Roman" w:cs="Times New Roman" w:eastAsia="Times New Roman" w:hAnsi="Times New Roman"/>
+          <w:sz w:val="24"/>
+          <w:szCs w:val="24"/>
+        </w:rPr>
+      </w:pPr>
+      <w:r>
+        <w:rPr>
           <w:rFonts w:ascii="Times New Roman" w:cs="Times New Roman" w:eastAsia="Times New Roman" w:hAnsi="Times New Roman"/>
           <w:sz w:val="24"/>
           <w:szCs w:val="24"/>
@@ -1406,6 +1758,7 @@
     </w:p>
     <w:p>
       <w:pPr>
+        <w:ind w:firstLine="720"/>
         <w:rPr>
           <w:rFonts w:ascii="Times New Roman" w:cs="Times New Roman" w:eastAsia="Times New Roman" w:hAnsi="Times New Roman"/>
           <w:b w:val="1"/>
@@ -1418,6 +1771,15 @@
       </w:pPr>
       <w:r>
         <w:rPr>
+          <w:rFonts w:ascii="Times New Roman" w:cs="Times New Roman" w:eastAsia="Times New Roman" w:hAnsi="Times New Roman"/>
+          <w:sz w:val="24"/>
+          <w:szCs w:val="24"/>
+          <w:rtl w:val="0"/>
+        </w:rPr>
+        <w:t xml:space="preserve">In the previous section, it was clearly stated the importance of maintainability and consequently the significance of architectural patterns. Moreover, it was indicated why the maintainability and architectural pattern selection is even more important for Android application development. </w:t>
+      </w:r>
+      <w:r>
+        <w:rPr>
           <w:rtl w:val="0"/>
         </w:rPr>
       </w:r>
@@ -1481,6 +1843,38 @@
     </w:p>
     <w:p>
       <w:pPr>
+        <w:rPr>
+          <w:rFonts w:ascii="Times New Roman" w:cs="Times New Roman" w:eastAsia="Times New Roman" w:hAnsi="Times New Roman"/>
+          <w:sz w:val="24"/>
+          <w:szCs w:val="24"/>
+        </w:rPr>
+      </w:pPr>
+      <w:r>
+        <w:rPr>
+          <w:rFonts w:ascii="Times New Roman" w:cs="Times New Roman" w:eastAsia="Times New Roman" w:hAnsi="Times New Roman"/>
+          <w:sz w:val="24"/>
+          <w:szCs w:val="24"/>
+          <w:rtl w:val="0"/>
+        </w:rPr>
+        <w:t xml:space="preserve">The reviewed literature and the information gathered from industry also shows that the debate on choosing the right architectural pattern for an Android application remains quite controversial. Moreover, as a part of this study, a survey conducted amongst the professional Android developers shows that tendencies of the Android community are mainly focused on three main presentational patterns. The main purpose of this Android developer survey was to gather the most up to date data regarding the tendencies of the Android community as the tendencies and technological hypes change quite fast in the Android environment. Since the study topic is tightly bonded to the industry, it was also important to gather information from the Android developers who work in the industry, in addition to the academic literature review, in order to assemble the most up to date and most reliable information, regarding the study topic and the existing solutions to the problem that the study is trying to solve. The interpretation of the literature review and the developer survey is below. </w:t>
+      </w:r>
+    </w:p>
+    <w:p>
+      <w:pPr>
+        <w:rPr>
+          <w:rFonts w:ascii="Times New Roman" w:cs="Times New Roman" w:eastAsia="Times New Roman" w:hAnsi="Times New Roman"/>
+          <w:color w:val="202124"/>
+          <w:highlight w:val="green"/>
+        </w:rPr>
+      </w:pPr>
+      <w:r>
+        <w:rPr>
+          <w:rtl w:val="0"/>
+        </w:rPr>
+      </w:r>
+    </w:p>
+    <w:p>
+      <w:pPr>
         <w:ind w:firstLine="720"/>
         <w:rPr>
           <w:rFonts w:ascii="Times New Roman" w:cs="Times New Roman" w:eastAsia="Times New Roman" w:hAnsi="Times New Roman"/>
@@ -1490,6 +1884,494 @@
       </w:pPr>
       <w:r>
         <w:rPr>
+          <w:rFonts w:ascii="Times New Roman" w:cs="Times New Roman" w:eastAsia="Times New Roman" w:hAnsi="Times New Roman"/>
+          <w:color w:val="202124"/>
+          <w:sz w:val="24"/>
+          <w:szCs w:val="24"/>
+          <w:rtl w:val="0"/>
+        </w:rPr>
+        <w:t xml:space="preserve">A systematic review through the related academic resources shows that MVP, MVVM, and Clean Architecture are the most attributed design patterns and architectural patterns. MVP and MVVM are 2 different derivatives of the MV+X model. They are widely used in GUI-heavy software applications. Although ranked second in the results, MVVM is the recommended architectural pattern by Google as Google’s Android team released Architecture Components as a part of Android Jetpack. Google encourages Android developers to use Architecture Components and MVVM as their architectural pattern and it provides lots of guides for this aim </w:t>
+      </w:r>
+      <w:r>
+        <w:rPr>
+          <w:rFonts w:ascii="Times New Roman" w:cs="Times New Roman" w:eastAsia="Times New Roman" w:hAnsi="Times New Roman"/>
+          <w:color w:val="202124"/>
+          <w:sz w:val="24"/>
+          <w:szCs w:val="24"/>
+          <w:highlight w:val="green"/>
+          <w:rtl w:val="0"/>
+        </w:rPr>
+        <w:t xml:space="preserve">(27)</w:t>
+      </w:r>
+      <w:r>
+        <w:rPr>
+          <w:rFonts w:ascii="Times New Roman" w:cs="Times New Roman" w:eastAsia="Times New Roman" w:hAnsi="Times New Roman"/>
+          <w:color w:val="202124"/>
+          <w:sz w:val="24"/>
+          <w:szCs w:val="24"/>
+          <w:rtl w:val="0"/>
+        </w:rPr>
+        <w:t xml:space="preserve">. The Clean architectural pattern shows up to be also often considered by developers with regards to architecting Android applications. The remaining architectural patterns can be ignored as they are quite outdated. </w:t>
+      </w:r>
+      <w:r>
+        <w:rPr>
+          <w:rFonts w:ascii="Times New Roman" w:cs="Times New Roman" w:eastAsia="Times New Roman" w:hAnsi="Times New Roman"/>
+          <w:sz w:val="24"/>
+          <w:szCs w:val="24"/>
+          <w:rtl w:val="0"/>
+        </w:rPr>
+        <w:t xml:space="preserve">Another study that conducted a survey between Android professionals and a systematic review made amongst academic literature makes these architectural patterns known. A list of these patterns is shown in the figure below</w:t>
+      </w:r>
+      <w:r>
+        <w:rPr>
+          <w:rFonts w:ascii="Times New Roman" w:cs="Times New Roman" w:eastAsia="Times New Roman" w:hAnsi="Times New Roman"/>
+          <w:sz w:val="24"/>
+          <w:szCs w:val="24"/>
+          <w:highlight w:val="green"/>
+          <w:rtl w:val="0"/>
+        </w:rPr>
+        <w:t xml:space="preserve">(19)</w:t>
+      </w:r>
+      <w:r>
+        <w:rPr>
+          <w:rFonts w:ascii="Times New Roman" w:cs="Times New Roman" w:eastAsia="Times New Roman" w:hAnsi="Times New Roman"/>
+          <w:sz w:val="24"/>
+          <w:szCs w:val="24"/>
+          <w:rtl w:val="0"/>
+        </w:rPr>
+        <w:t xml:space="preserve">.</w:t>
+      </w:r>
+    </w:p>
+    <w:p>
+      <w:pPr>
+        <w:ind w:firstLine="720"/>
+        <w:rPr>
+          <w:rFonts w:ascii="Times New Roman" w:cs="Times New Roman" w:eastAsia="Times New Roman" w:hAnsi="Times New Roman"/>
+          <w:sz w:val="24"/>
+          <w:szCs w:val="24"/>
+        </w:rPr>
+      </w:pPr>
+      <w:r>
+        <w:rPr>
+          <w:rtl w:val="0"/>
+        </w:rPr>
+      </w:r>
+    </w:p>
+    <w:p>
+      <w:pPr>
+        <w:ind w:firstLine="720"/>
+        <w:rPr>
+          <w:rFonts w:ascii="Times New Roman" w:cs="Times New Roman" w:eastAsia="Times New Roman" w:hAnsi="Times New Roman"/>
+          <w:sz w:val="24"/>
+          <w:szCs w:val="24"/>
+        </w:rPr>
+      </w:pPr>
+      <w:r>
+        <w:rPr>
+          <w:rFonts w:ascii="Times New Roman" w:cs="Times New Roman" w:eastAsia="Times New Roman" w:hAnsi="Times New Roman"/>
+          <w:sz w:val="24"/>
+          <w:szCs w:val="24"/>
+          <w:rtl w:val="0"/>
+        </w:rPr>
+        <w:t xml:space="preserve">There are well-known design patterns amongst the Android community that targets to solve maintainability issues of Android. These well-known design patterns were already mentioned in the background section. As a reminder from the previous section, a couple of remarkable ones amongst these design patterns can be listed as Model-View-Controller(MVC), Model-View-ViewModel(MVVM), Model-View-Presenter(MVP).</w:t>
+      </w:r>
+    </w:p>
+    <w:p>
+      <w:pPr>
+        <w:ind w:left="1440" w:firstLine="0"/>
+        <w:rPr>
+          <w:rFonts w:ascii="Times New Roman" w:cs="Times New Roman" w:eastAsia="Times New Roman" w:hAnsi="Times New Roman"/>
+          <w:color w:val="202124"/>
+          <w:highlight w:val="green"/>
+        </w:rPr>
+      </w:pPr>
+      <w:r>
+        <w:rPr>
+          <w:rtl w:val="0"/>
+        </w:rPr>
+      </w:r>
+    </w:p>
+    <w:p>
+      <w:pPr>
+        <w:ind w:left="1440" w:firstLine="0"/>
+        <w:rPr>
+          <w:rFonts w:ascii="Times New Roman" w:cs="Times New Roman" w:eastAsia="Times New Roman" w:hAnsi="Times New Roman"/>
+          <w:color w:val="202124"/>
+          <w:highlight w:val="green"/>
+        </w:rPr>
+      </w:pPr>
+      <w:r>
+        <w:rPr>
+          <w:rtl w:val="0"/>
+        </w:rPr>
+      </w:r>
+    </w:p>
+    <w:p>
+      <w:pPr>
+        <w:ind w:firstLine="720"/>
+        <w:rPr>
+          <w:rFonts w:ascii="Times New Roman" w:cs="Times New Roman" w:eastAsia="Times New Roman" w:hAnsi="Times New Roman"/>
+          <w:color w:val="202124"/>
+          <w:sz w:val="24"/>
+          <w:szCs w:val="24"/>
+        </w:rPr>
+      </w:pPr>
+      <w:r>
+        <w:rPr>
+          <w:rFonts w:ascii="Times New Roman" w:cs="Times New Roman" w:eastAsia="Times New Roman" w:hAnsi="Times New Roman"/>
+          <w:color w:val="202124"/>
+          <w:sz w:val="24"/>
+          <w:szCs w:val="24"/>
+          <w:rtl w:val="0"/>
+        </w:rPr>
+        <w:t xml:space="preserve">When it comes to interpreting the results of the Android developer survey, it is seen that the outputs are mostly the same but with slight differences. According to the result of this Android developer survey conducted a</w:t>
+      </w:r>
+      <w:r>
+        <w:rPr>
+          <w:rFonts w:ascii="Times New Roman" w:cs="Times New Roman" w:eastAsia="Times New Roman" w:hAnsi="Times New Roman"/>
+          <w:color w:val="202124"/>
+          <w:sz w:val="24"/>
+          <w:szCs w:val="24"/>
+          <w:highlight w:val="yellow"/>
+          <w:rtl w:val="0"/>
+        </w:rPr>
+        <w:t xml:space="preserve">mongst more than a hundred Android developers</w:t>
+      </w:r>
+      <w:r>
+        <w:rPr>
+          <w:rFonts w:ascii="Times New Roman" w:cs="Times New Roman" w:eastAsia="Times New Roman" w:hAnsi="Times New Roman"/>
+          <w:color w:val="202124"/>
+          <w:sz w:val="24"/>
+          <w:szCs w:val="24"/>
+          <w:rtl w:val="0"/>
+        </w:rPr>
+        <w:t xml:space="preserve">, MVVM is the presentational design pattern that dominates the tendencies of Android developers. </w:t>
+      </w:r>
+      <w:r>
+        <w:rPr>
+          <w:rFonts w:ascii="Times New Roman" w:cs="Times New Roman" w:eastAsia="Times New Roman" w:hAnsi="Times New Roman"/>
+          <w:color w:val="202124"/>
+          <w:sz w:val="24"/>
+          <w:szCs w:val="24"/>
+          <w:highlight w:val="yellow"/>
+          <w:rtl w:val="0"/>
+        </w:rPr>
+        <w:t xml:space="preserve">As an answer to the question "What presentational design pattern do you apply to your Android apps?", 76.7 percent of all participants responded that MVVM is their presentational design pattern of choice. MVVM is followed by MVC(10%) and MVP(2%).</w:t>
+      </w:r>
+      <w:r>
+        <w:rPr>
+          <w:rFonts w:ascii="Times New Roman" w:cs="Times New Roman" w:eastAsia="Times New Roman" w:hAnsi="Times New Roman"/>
+          <w:color w:val="202124"/>
+          <w:sz w:val="24"/>
+          <w:szCs w:val="24"/>
+          <w:rtl w:val="0"/>
+        </w:rPr>
+        <w:t xml:space="preserve"> It seems that the recently introduced library called "Android Jetpack" which was designed by Google to help Android developers structure Android applications based on the MVVM design pattern has had a huge impact on the Android community lately. Consequently, MVVM is the top choice of Android developers according to the Android developer survey. And this outcome is different from the results identified by the academic literature review, where MVP was the most attributed one. This situation might be interpreted in such a way that the academic literature has been following the changes in the Android environment a bit slower.</w:t>
+      </w:r>
+    </w:p>
+    <w:p>
+      <w:pPr>
+        <w:ind w:firstLine="720"/>
+        <w:rPr>
+          <w:rFonts w:ascii="Times New Roman" w:cs="Times New Roman" w:eastAsia="Times New Roman" w:hAnsi="Times New Roman"/>
+          <w:color w:val="202124"/>
+          <w:sz w:val="24"/>
+          <w:szCs w:val="24"/>
+        </w:rPr>
+      </w:pPr>
+      <w:r>
+        <w:rPr>
+          <w:rtl w:val="0"/>
+        </w:rPr>
+      </w:r>
+    </w:p>
+    <w:p>
+      <w:pPr>
+        <w:rPr>
+          <w:rFonts w:ascii="Times New Roman" w:cs="Times New Roman" w:eastAsia="Times New Roman" w:hAnsi="Times New Roman"/>
+          <w:color w:val="202124"/>
+          <w:sz w:val="24"/>
+          <w:szCs w:val="24"/>
+        </w:rPr>
+      </w:pPr>
+      <w:r>
+        <w:rPr>
+          <w:rFonts w:ascii="Times New Roman" w:cs="Times New Roman" w:eastAsia="Times New Roman" w:hAnsi="Times New Roman"/>
+          <w:color w:val="202124"/>
+          <w:sz w:val="24"/>
+          <w:szCs w:val="24"/>
+        </w:rPr>
+        <w:drawing>
+          <wp:inline distB="114300" distT="114300" distL="114300" distR="114300">
+            <wp:extent cx="5710238" cy="1952625"/>
+            <wp:effectExtent b="0" l="0" r="0" t="0"/>
+            <wp:docPr id="2" name="image1.png"/>
+            <a:graphic>
+              <a:graphicData uri="http://schemas.openxmlformats.org/drawingml/2006/picture">
+                <pic:pic>
+                  <pic:nvPicPr>
+                    <pic:cNvPr id="0" name="image1.png"/>
+                    <pic:cNvPicPr preferRelativeResize="0"/>
+                  </pic:nvPicPr>
+                  <pic:blipFill>
+                    <a:blip r:embed="rId25"/>
+                    <a:srcRect b="0" l="0" r="0" t="0"/>
+                    <a:stretch>
+                      <a:fillRect/>
+                    </a:stretch>
+                  </pic:blipFill>
+                  <pic:spPr>
+                    <a:xfrm>
+                      <a:off x="0" y="0"/>
+                      <a:ext cx="5710238" cy="1952625"/>
+                    </a:xfrm>
+                    <a:prstGeom prst="rect"/>
+                    <a:ln/>
+                  </pic:spPr>
+                </pic:pic>
+              </a:graphicData>
+            </a:graphic>
+          </wp:inline>
+        </w:drawing>
+      </w:r>
+      <w:r>
+        <w:rPr>
+          <w:rtl w:val="0"/>
+        </w:rPr>
+      </w:r>
+    </w:p>
+    <w:p>
+      <w:pPr>
+        <w:ind w:left="1440" w:firstLine="0"/>
+        <w:rPr>
+          <w:rFonts w:ascii="Times New Roman" w:cs="Times New Roman" w:eastAsia="Times New Roman" w:hAnsi="Times New Roman"/>
+          <w:b w:val="1"/>
+          <w:color w:val="202124"/>
+        </w:rPr>
+      </w:pPr>
+      <w:r>
+        <w:rPr>
+          <w:rtl w:val="0"/>
+        </w:rPr>
+      </w:r>
+    </w:p>
+    <w:p>
+      <w:pPr>
+        <w:ind w:left="1440" w:firstLine="0"/>
+        <w:rPr>
+          <w:rFonts w:ascii="Times New Roman" w:cs="Times New Roman" w:eastAsia="Times New Roman" w:hAnsi="Times New Roman"/>
+          <w:color w:val="202124"/>
+          <w:sz w:val="24"/>
+          <w:szCs w:val="24"/>
+        </w:rPr>
+      </w:pPr>
+      <w:r>
+        <w:rPr>
+          <w:rFonts w:ascii="Times New Roman" w:cs="Times New Roman" w:eastAsia="Times New Roman" w:hAnsi="Times New Roman"/>
+          <w:b w:val="1"/>
+          <w:color w:val="202124"/>
+          <w:rtl w:val="0"/>
+        </w:rPr>
+        <w:t xml:space="preserve">Figure 5.</w:t>
+      </w:r>
+      <w:r>
+        <w:rPr>
+          <w:rFonts w:ascii="Times New Roman" w:cs="Times New Roman" w:eastAsia="Times New Roman" w:hAnsi="Times New Roman"/>
+          <w:color w:val="202124"/>
+          <w:rtl w:val="0"/>
+        </w:rPr>
+        <w:t xml:space="preserve"> </w:t>
+      </w:r>
+      <w:r>
+        <w:rPr>
+          <w:rFonts w:ascii="Times New Roman" w:cs="Times New Roman" w:eastAsia="Times New Roman" w:hAnsi="Times New Roman"/>
+          <w:color w:val="202124"/>
+          <w:sz w:val="24"/>
+          <w:szCs w:val="24"/>
+          <w:rtl w:val="0"/>
+        </w:rPr>
+        <w:t xml:space="preserve"> </w:t>
+      </w:r>
+      <w:r>
+        <w:rPr>
+          <w:rFonts w:ascii="Times New Roman" w:cs="Times New Roman" w:eastAsia="Times New Roman" w:hAnsi="Times New Roman"/>
+          <w:color w:val="202124"/>
+          <w:rtl w:val="0"/>
+        </w:rPr>
+        <w:t xml:space="preserve">Design pattern choice by Android developers according to the developer survey conducted by the study.</w:t>
+      </w:r>
+      <w:r>
+        <w:rPr>
+          <w:rtl w:val="0"/>
+        </w:rPr>
+      </w:r>
+    </w:p>
+    <w:p>
+      <w:pPr>
+        <w:ind w:firstLine="720"/>
+        <w:rPr>
+          <w:rFonts w:ascii="Times New Roman" w:cs="Times New Roman" w:eastAsia="Times New Roman" w:hAnsi="Times New Roman"/>
+          <w:sz w:val="24"/>
+          <w:szCs w:val="24"/>
+        </w:rPr>
+      </w:pPr>
+      <w:r>
+        <w:rPr>
+          <w:rtl w:val="0"/>
+        </w:rPr>
+      </w:r>
+    </w:p>
+    <w:p>
+      <w:pPr>
+        <w:ind w:firstLine="720"/>
+        <w:rPr>
+          <w:rFonts w:ascii="Times New Roman" w:cs="Times New Roman" w:eastAsia="Times New Roman" w:hAnsi="Times New Roman"/>
+          <w:color w:val="202124"/>
+          <w:highlight w:val="yellow"/>
+        </w:rPr>
+      </w:pPr>
+      <w:r>
+        <w:rPr>
+          <w:rFonts w:ascii="Times New Roman" w:cs="Times New Roman" w:eastAsia="Times New Roman" w:hAnsi="Times New Roman"/>
+          <w:color w:val="202124"/>
+          <w:sz w:val="24"/>
+          <w:szCs w:val="24"/>
+          <w:highlight w:val="yellow"/>
+          <w:rtl w:val="0"/>
+        </w:rPr>
+        <w:t xml:space="preserve">As a part of the Android developer survey, the question "Do you apply Uncle Bob's CLEAN Architecture to your Android applications?" was also asked. The answers show that only 43% of all participants apply Clean Architecture and its principles when developing Android applications. 33.3% of the participants responded that they might consider applying and 16.7% of the participants say that they do not apply Clean Architecture and its principles when developing Android applications.</w:t>
+      </w:r>
+      <w:r>
+        <w:rPr>
+          <w:rtl w:val="0"/>
+        </w:rPr>
+      </w:r>
+    </w:p>
+    <w:p>
+      <w:pPr>
+        <w:rPr>
+          <w:rFonts w:ascii="Times New Roman" w:cs="Times New Roman" w:eastAsia="Times New Roman" w:hAnsi="Times New Roman"/>
+          <w:color w:val="202124"/>
+        </w:rPr>
+      </w:pPr>
+      <w:r>
+        <w:rPr>
+          <w:rtl w:val="0"/>
+        </w:rPr>
+      </w:r>
+    </w:p>
+    <w:p>
+      <w:pPr>
+        <w:jc w:val="center"/>
+        <w:rPr>
+          <w:rFonts w:ascii="Times New Roman" w:cs="Times New Roman" w:eastAsia="Times New Roman" w:hAnsi="Times New Roman"/>
+          <w:color w:val="202124"/>
+        </w:rPr>
+      </w:pPr>
+      <w:r>
+        <w:rPr>
+          <w:rFonts w:ascii="Times New Roman" w:cs="Times New Roman" w:eastAsia="Times New Roman" w:hAnsi="Times New Roman"/>
+          <w:color w:val="202124"/>
+        </w:rPr>
+        <w:drawing>
+          <wp:inline distB="114300" distT="114300" distL="114300" distR="114300">
+            <wp:extent cx="5181600" cy="2076450"/>
+            <wp:effectExtent b="0" l="0" r="0" t="0"/>
+            <wp:docPr id="1" name="image2.png"/>
+            <a:graphic>
+              <a:graphicData uri="http://schemas.openxmlformats.org/drawingml/2006/picture">
+                <pic:pic>
+                  <pic:nvPicPr>
+                    <pic:cNvPr id="0" name="image2.png"/>
+                    <pic:cNvPicPr preferRelativeResize="0"/>
+                  </pic:nvPicPr>
+                  <pic:blipFill>
+                    <a:blip r:embed="rId26"/>
+                    <a:srcRect b="0" l="0" r="0" t="0"/>
+                    <a:stretch>
+                      <a:fillRect/>
+                    </a:stretch>
+                  </pic:blipFill>
+                  <pic:spPr>
+                    <a:xfrm>
+                      <a:off x="0" y="0"/>
+                      <a:ext cx="5181600" cy="2076450"/>
+                    </a:xfrm>
+                    <a:prstGeom prst="rect"/>
+                    <a:ln/>
+                  </pic:spPr>
+                </pic:pic>
+              </a:graphicData>
+            </a:graphic>
+          </wp:inline>
+        </w:drawing>
+      </w:r>
+      <w:r>
+        <w:rPr>
+          <w:rtl w:val="0"/>
+        </w:rPr>
+      </w:r>
+    </w:p>
+    <w:p>
+      <w:pPr>
+        <w:rPr>
+          <w:rFonts w:ascii="Times New Roman" w:cs="Times New Roman" w:eastAsia="Times New Roman" w:hAnsi="Times New Roman"/>
+          <w:sz w:val="24"/>
+          <w:szCs w:val="24"/>
+        </w:rPr>
+      </w:pPr>
+      <w:r>
+        <w:rPr>
+          <w:rtl w:val="0"/>
+        </w:rPr>
+      </w:r>
+    </w:p>
+    <w:p>
+      <w:pPr>
+        <w:ind w:left="1440" w:firstLine="0"/>
+        <w:rPr>
+          <w:rFonts w:ascii="Times New Roman" w:cs="Times New Roman" w:eastAsia="Times New Roman" w:hAnsi="Times New Roman"/>
+          <w:sz w:val="24"/>
+          <w:szCs w:val="24"/>
+        </w:rPr>
+      </w:pPr>
+      <w:r>
+        <w:rPr>
+          <w:rFonts w:ascii="Times New Roman" w:cs="Times New Roman" w:eastAsia="Times New Roman" w:hAnsi="Times New Roman"/>
+          <w:b w:val="1"/>
+          <w:color w:val="202124"/>
+          <w:rtl w:val="0"/>
+        </w:rPr>
+        <w:t xml:space="preserve">Figure 6.</w:t>
+      </w:r>
+      <w:r>
+        <w:rPr>
+          <w:rFonts w:ascii="Times New Roman" w:cs="Times New Roman" w:eastAsia="Times New Roman" w:hAnsi="Times New Roman"/>
+          <w:color w:val="202124"/>
+          <w:rtl w:val="0"/>
+        </w:rPr>
+        <w:t xml:space="preserve"> </w:t>
+      </w:r>
+      <w:r>
+        <w:rPr>
+          <w:rFonts w:ascii="Times New Roman" w:cs="Times New Roman" w:eastAsia="Times New Roman" w:hAnsi="Times New Roman"/>
+          <w:color w:val="202124"/>
+          <w:sz w:val="24"/>
+          <w:szCs w:val="24"/>
+          <w:rtl w:val="0"/>
+        </w:rPr>
+        <w:t xml:space="preserve"> </w:t>
+      </w:r>
+      <w:r>
+        <w:rPr>
+          <w:rFonts w:ascii="Times New Roman" w:cs="Times New Roman" w:eastAsia="Times New Roman" w:hAnsi="Times New Roman"/>
+          <w:color w:val="202124"/>
+          <w:rtl w:val="0"/>
+        </w:rPr>
+        <w:t xml:space="preserve">Usage of Clean Architecture by Android developers according to the developer survey conducted by the study.</w:t>
+      </w:r>
+      <w:r>
+        <w:rPr>
           <w:rtl w:val="0"/>
         </w:rPr>
       </w:r>
@@ -1508,8 +2390,57 @@
         </w:rPr>
       </w:r>
     </w:p>
+    <w:p>
+      <w:pPr>
+        <w:pStyle w:val="Title"/>
+        <w:rPr>
+          <w:rFonts w:ascii="Times New Roman" w:cs="Times New Roman" w:eastAsia="Times New Roman" w:hAnsi="Times New Roman"/>
+          <w:b w:val="1"/>
+          <w:sz w:val="24"/>
+          <w:szCs w:val="24"/>
+          <w:highlight w:val="yellow"/>
+        </w:rPr>
+      </w:pPr>
+      <w:bookmarkStart w:colFirst="0" w:colLast="0" w:name="_f7pnvg2qx3u" w:id="1"/>
+      <w:bookmarkEnd w:id="1"/>
+      <w:r>
+        <w:rPr>
+          <w:rFonts w:ascii="Times New Roman" w:cs="Times New Roman" w:eastAsia="Times New Roman" w:hAnsi="Times New Roman"/>
+          <w:b w:val="1"/>
+          <w:sz w:val="24"/>
+          <w:szCs w:val="24"/>
+          <w:highlight w:val="yellow"/>
+          <w:rtl w:val="0"/>
+        </w:rPr>
+        <w:t xml:space="preserve">Problem Statement -&gt; concise version goes to intro, details go to background</w:t>
+      </w:r>
+    </w:p>
+    <w:p>
+      <w:pPr>
+        <w:rPr>
+          <w:color w:val="333333"/>
+          <w:highlight w:val="white"/>
+        </w:rPr>
+      </w:pPr>
+      <w:r>
+        <w:rPr>
+          <w:rFonts w:ascii="Times New Roman" w:cs="Times New Roman" w:eastAsia="Times New Roman" w:hAnsi="Times New Roman"/>
+          <w:b w:val="1"/>
+          <w:sz w:val="24"/>
+          <w:szCs w:val="24"/>
+          <w:highlight w:val="yellow"/>
+          <w:rtl w:val="0"/>
+        </w:rPr>
+        <w:t xml:space="preserve">Add questions about effectiveness of the tools but specific questions</w:t>
+      </w:r>
+      <w:r>
+        <w:rPr>
+          <w:rtl w:val="0"/>
+        </w:rPr>
+      </w:r>
+    </w:p>
     <w:sectPr>
-      <w:pgSz w:h="15840" w:w="12240"/>
+      <w:pgSz w:h="15840" w:w="12240" w:orient="portrait"/>
       <w:pgMar w:bottom="1440" w:top="1440" w:left="1440" w:right="1440" w:header="720" w:footer="720"/>
       <w:pgNumType w:start="1"/>
     </w:sectPr>

</xml_diff>